<commit_message>
New icons added and Web Portal Signup flow designed
</commit_message>
<xml_diff>
--- a/Figma_Prototype_Link.docx
+++ b/Figma_Prototype_Link.docx
@@ -370,6 +370,15 @@
           <w:szCs w:val="28"/>
         </w:rPr>
       </w:pPr>
+      <w:r>
+        <w:rPr>
+          <w:b/>
+          <w:bCs/>
+          <w:sz w:val="28"/>
+          <w:szCs w:val="28"/>
+        </w:rPr>
+        <w:t xml:space="preserve">Student App </w:t>
+      </w:r>
       <w:r>
         <w:rPr>
           <w:b/>
@@ -397,7 +406,43 @@
         </w:r>
       </w:hyperlink>
     </w:p>
-    <w:p/>
+    <w:p>
+      <w:pPr>
+        <w:rPr>
+          <w:b/>
+          <w:bCs/>
+          <w:sz w:val="28"/>
+          <w:szCs w:val="28"/>
+        </w:rPr>
+      </w:pPr>
+      <w:r>
+        <w:rPr>
+          <w:b/>
+          <w:bCs/>
+          <w:sz w:val="28"/>
+          <w:szCs w:val="28"/>
+        </w:rPr>
+        <w:t>Web Portal Prototype Link:</w:t>
+      </w:r>
+    </w:p>
+    <w:p>
+      <w:pPr>
+        <w:rPr>
+          <w:sz w:val="28"/>
+          <w:szCs w:val="28"/>
+        </w:rPr>
+      </w:pPr>
+      <w:hyperlink r:id="rId6" w:history="1">
+        <w:r>
+          <w:rPr>
+            <w:rStyle w:val="Hyperlink"/>
+            <w:sz w:val="28"/>
+            <w:szCs w:val="28"/>
+          </w:rPr>
+          <w:t>https://www.figma.com/proto/ITeSATjwBqkFVCDvrOH01y/Pariksha-Mitra?node-id=97-10&amp;t=nhHbogzDUSWKEDth-1</w:t>
+        </w:r>
+      </w:hyperlink>
+    </w:p>
     <w:sectPr>
       <w:pgSz w:w="11906" w:h="16838"/>
       <w:pgMar w:top="1440" w:right="1440" w:bottom="1440" w:left="1440" w:header="708" w:footer="708" w:gutter="0"/>
@@ -937,6 +982,7 @@
   <w:style w:type="character" w:default="1" w:styleId="DefaultParagraphFont">
     <w:name w:val="Default Paragraph Font"/>
     <w:uiPriority w:val="1"/>
+    <w:semiHidden/>
     <w:unhideWhenUsed/>
   </w:style>
   <w:style w:type="table" w:default="1" w:styleId="TableNormal">

</xml_diff>